<commit_message>
Laporan 2 - Menghapus gambar
</commit_message>
<xml_diff>
--- a/UTS - VVibu.docx
+++ b/UTS - VVibu.docx
@@ -41,7 +41,7 @@
                     </pic:cNvPicPr>
                   </pic:nvPicPr>
                   <pic:blipFill>
-                    <a:blip r:embed="rId5">
+                    <a:blip r:embed="rId7">
                       <a:extLst>
                         <a:ext uri="{28A0092B-C50C-407E-A947-70E740481C1C}">
                           <a14:useLocalDpi xmlns:a14="http://schemas.microsoft.com/office/drawing/2010/main" val="0"/>
@@ -97,8 +97,8 @@
         <w:rPr>
           <w:b/>
           <w:bCs/>
-          <w:sz w:val="24"/>
-          <w:szCs w:val="24"/>
+          <w:sz w:val="32"/>
+          <w:szCs w:val="32"/>
         </w:rPr>
       </w:pPr>
       <w:r>
@@ -113,8 +113,8 @@
         <w:rPr>
           <w:b/>
           <w:bCs/>
-          <w:sz w:val="24"/>
-          <w:szCs w:val="24"/>
+          <w:sz w:val="32"/>
+          <w:szCs w:val="32"/>
         </w:rPr>
         <w:lastRenderedPageBreak/>
         <w:t>Judul</w:t>
@@ -124,8 +124,8 @@
         <w:rPr>
           <w:b/>
           <w:bCs/>
-          <w:sz w:val="24"/>
-          <w:szCs w:val="24"/>
+          <w:sz w:val="32"/>
+          <w:szCs w:val="32"/>
         </w:rPr>
         <w:t xml:space="preserve"> </w:t>
       </w:r>
@@ -134,8 +134,8 @@
         <w:rPr>
           <w:b/>
           <w:bCs/>
-          <w:sz w:val="24"/>
-          <w:szCs w:val="24"/>
+          <w:sz w:val="32"/>
+          <w:szCs w:val="32"/>
         </w:rPr>
         <w:t>Rancangan</w:t>
       </w:r>
@@ -144,8 +144,8 @@
         <w:rPr>
           <w:b/>
           <w:bCs/>
-          <w:sz w:val="24"/>
-          <w:szCs w:val="24"/>
+          <w:sz w:val="32"/>
+          <w:szCs w:val="32"/>
         </w:rPr>
         <w:t xml:space="preserve"> </w:t>
       </w:r>
@@ -154,8 +154,8 @@
         <w:rPr>
           <w:b/>
           <w:bCs/>
-          <w:sz w:val="24"/>
-          <w:szCs w:val="24"/>
+          <w:sz w:val="32"/>
+          <w:szCs w:val="32"/>
         </w:rPr>
         <w:t>Aplikasi</w:t>
       </w:r>
@@ -165,87 +165,87 @@
       <w:pPr>
         <w:pStyle w:val="ListParagraph"/>
         <w:rPr>
-          <w:sz w:val="24"/>
-          <w:szCs w:val="24"/>
-        </w:rPr>
-      </w:pPr>
-      <w:proofErr w:type="spellStart"/>
-      <w:r>
-        <w:rPr>
-          <w:sz w:val="24"/>
-          <w:szCs w:val="24"/>
+          <w:sz w:val="32"/>
+          <w:szCs w:val="32"/>
+        </w:rPr>
+      </w:pPr>
+      <w:proofErr w:type="spellStart"/>
+      <w:r>
+        <w:rPr>
+          <w:sz w:val="32"/>
+          <w:szCs w:val="32"/>
         </w:rPr>
         <w:t>Rancangan</w:t>
       </w:r>
       <w:proofErr w:type="spellEnd"/>
       <w:r>
         <w:rPr>
-          <w:sz w:val="24"/>
-          <w:szCs w:val="24"/>
+          <w:sz w:val="32"/>
+          <w:szCs w:val="32"/>
         </w:rPr>
         <w:t xml:space="preserve"> </w:t>
       </w:r>
       <w:proofErr w:type="spellStart"/>
       <w:r>
         <w:rPr>
-          <w:sz w:val="24"/>
-          <w:szCs w:val="24"/>
+          <w:sz w:val="32"/>
+          <w:szCs w:val="32"/>
         </w:rPr>
         <w:t>Aplikasi</w:t>
       </w:r>
       <w:proofErr w:type="spellEnd"/>
       <w:r>
         <w:rPr>
-          <w:sz w:val="24"/>
-          <w:szCs w:val="24"/>
+          <w:sz w:val="32"/>
+          <w:szCs w:val="32"/>
         </w:rPr>
         <w:t xml:space="preserve"> yang </w:t>
       </w:r>
       <w:proofErr w:type="spellStart"/>
       <w:r>
         <w:rPr>
-          <w:sz w:val="24"/>
-          <w:szCs w:val="24"/>
+          <w:sz w:val="32"/>
+          <w:szCs w:val="32"/>
         </w:rPr>
         <w:t>akan</w:t>
       </w:r>
       <w:proofErr w:type="spellEnd"/>
       <w:r>
         <w:rPr>
-          <w:sz w:val="24"/>
-          <w:szCs w:val="24"/>
+          <w:sz w:val="32"/>
+          <w:szCs w:val="32"/>
         </w:rPr>
         <w:t xml:space="preserve"> kami </w:t>
       </w:r>
       <w:proofErr w:type="spellStart"/>
       <w:r>
         <w:rPr>
-          <w:sz w:val="24"/>
-          <w:szCs w:val="24"/>
+          <w:sz w:val="32"/>
+          <w:szCs w:val="32"/>
         </w:rPr>
         <w:t>buat</w:t>
       </w:r>
       <w:proofErr w:type="spellEnd"/>
       <w:r>
         <w:rPr>
-          <w:sz w:val="24"/>
-          <w:szCs w:val="24"/>
+          <w:sz w:val="32"/>
+          <w:szCs w:val="32"/>
         </w:rPr>
         <w:t xml:space="preserve"> </w:t>
       </w:r>
       <w:proofErr w:type="spellStart"/>
       <w:r>
         <w:rPr>
-          <w:sz w:val="24"/>
-          <w:szCs w:val="24"/>
+          <w:sz w:val="32"/>
+          <w:szCs w:val="32"/>
         </w:rPr>
         <w:t>adalah</w:t>
       </w:r>
       <w:proofErr w:type="spellEnd"/>
       <w:r>
         <w:rPr>
-          <w:sz w:val="24"/>
-          <w:szCs w:val="24"/>
+          <w:sz w:val="32"/>
+          <w:szCs w:val="32"/>
         </w:rPr>
         <w:t xml:space="preserve"> </w:t>
       </w:r>
@@ -254,8 +254,8 @@
         <w:rPr>
           <w:b/>
           <w:bCs/>
-          <w:sz w:val="24"/>
-          <w:szCs w:val="24"/>
+          <w:sz w:val="32"/>
+          <w:szCs w:val="32"/>
           <w:u w:val="single"/>
         </w:rPr>
         <w:t>VVibu</w:t>
@@ -263,168 +263,168 @@
       <w:proofErr w:type="spellEnd"/>
       <w:r>
         <w:rPr>
-          <w:sz w:val="24"/>
-          <w:szCs w:val="24"/>
+          <w:sz w:val="32"/>
+          <w:szCs w:val="32"/>
         </w:rPr>
         <w:t xml:space="preserve">, </w:t>
       </w:r>
       <w:proofErr w:type="spellStart"/>
       <w:r>
         <w:rPr>
-          <w:sz w:val="24"/>
-          <w:szCs w:val="24"/>
+          <w:sz w:val="32"/>
+          <w:szCs w:val="32"/>
         </w:rPr>
         <w:t>dimana</w:t>
       </w:r>
       <w:proofErr w:type="spellEnd"/>
       <w:r>
         <w:rPr>
-          <w:sz w:val="24"/>
-          <w:szCs w:val="24"/>
+          <w:sz w:val="32"/>
+          <w:szCs w:val="32"/>
         </w:rPr>
         <w:t xml:space="preserve"> </w:t>
       </w:r>
       <w:proofErr w:type="spellStart"/>
       <w:r>
         <w:rPr>
-          <w:sz w:val="24"/>
-          <w:szCs w:val="24"/>
+          <w:sz w:val="32"/>
+          <w:szCs w:val="32"/>
         </w:rPr>
         <w:t>aplikasi</w:t>
       </w:r>
       <w:proofErr w:type="spellEnd"/>
       <w:r>
         <w:rPr>
-          <w:sz w:val="24"/>
-          <w:szCs w:val="24"/>
+          <w:sz w:val="32"/>
+          <w:szCs w:val="32"/>
         </w:rPr>
         <w:t xml:space="preserve"> </w:t>
       </w:r>
       <w:proofErr w:type="spellStart"/>
       <w:r>
         <w:rPr>
-          <w:sz w:val="24"/>
-          <w:szCs w:val="24"/>
+          <w:sz w:val="32"/>
+          <w:szCs w:val="32"/>
         </w:rPr>
         <w:t>ini</w:t>
       </w:r>
       <w:proofErr w:type="spellEnd"/>
       <w:r>
         <w:rPr>
-          <w:sz w:val="24"/>
-          <w:szCs w:val="24"/>
+          <w:sz w:val="32"/>
+          <w:szCs w:val="32"/>
         </w:rPr>
         <w:t xml:space="preserve"> </w:t>
       </w:r>
       <w:proofErr w:type="spellStart"/>
       <w:r>
         <w:rPr>
-          <w:sz w:val="24"/>
-          <w:szCs w:val="24"/>
+          <w:sz w:val="32"/>
+          <w:szCs w:val="32"/>
         </w:rPr>
         <w:t>akan</w:t>
       </w:r>
       <w:proofErr w:type="spellEnd"/>
       <w:r>
         <w:rPr>
-          <w:sz w:val="24"/>
-          <w:szCs w:val="24"/>
+          <w:sz w:val="32"/>
+          <w:szCs w:val="32"/>
         </w:rPr>
         <w:t xml:space="preserve"> </w:t>
       </w:r>
       <w:proofErr w:type="spellStart"/>
       <w:r>
         <w:rPr>
-          <w:sz w:val="24"/>
-          <w:szCs w:val="24"/>
+          <w:sz w:val="32"/>
+          <w:szCs w:val="32"/>
         </w:rPr>
         <w:t>memberikan</w:t>
       </w:r>
       <w:proofErr w:type="spellEnd"/>
       <w:r>
         <w:rPr>
-          <w:sz w:val="24"/>
-          <w:szCs w:val="24"/>
+          <w:sz w:val="32"/>
+          <w:szCs w:val="32"/>
         </w:rPr>
         <w:t xml:space="preserve"> </w:t>
       </w:r>
       <w:proofErr w:type="spellStart"/>
       <w:r>
         <w:rPr>
-          <w:sz w:val="24"/>
-          <w:szCs w:val="24"/>
+          <w:sz w:val="32"/>
+          <w:szCs w:val="32"/>
         </w:rPr>
         <w:t>rekomendasi</w:t>
       </w:r>
       <w:proofErr w:type="spellEnd"/>
       <w:r>
         <w:rPr>
-          <w:sz w:val="24"/>
-          <w:szCs w:val="24"/>
+          <w:sz w:val="32"/>
+          <w:szCs w:val="32"/>
         </w:rPr>
         <w:t xml:space="preserve"> anime </w:t>
       </w:r>
       <w:proofErr w:type="spellStart"/>
       <w:r>
         <w:rPr>
-          <w:sz w:val="24"/>
-          <w:szCs w:val="24"/>
+          <w:sz w:val="32"/>
+          <w:szCs w:val="32"/>
         </w:rPr>
         <w:t>terbaik</w:t>
       </w:r>
       <w:proofErr w:type="spellEnd"/>
       <w:r>
         <w:rPr>
-          <w:sz w:val="24"/>
-          <w:szCs w:val="24"/>
+          <w:sz w:val="32"/>
+          <w:szCs w:val="32"/>
         </w:rPr>
         <w:t xml:space="preserve"> dan </w:t>
       </w:r>
       <w:proofErr w:type="spellStart"/>
       <w:r>
         <w:rPr>
-          <w:sz w:val="24"/>
-          <w:szCs w:val="24"/>
+          <w:sz w:val="32"/>
+          <w:szCs w:val="32"/>
         </w:rPr>
         <w:t>terbaru</w:t>
       </w:r>
       <w:proofErr w:type="spellEnd"/>
       <w:r>
         <w:rPr>
-          <w:sz w:val="24"/>
-          <w:szCs w:val="24"/>
+          <w:sz w:val="32"/>
+          <w:szCs w:val="32"/>
         </w:rPr>
         <w:t xml:space="preserve"> </w:t>
       </w:r>
       <w:proofErr w:type="spellStart"/>
       <w:r>
         <w:rPr>
-          <w:sz w:val="24"/>
-          <w:szCs w:val="24"/>
+          <w:sz w:val="32"/>
+          <w:szCs w:val="32"/>
         </w:rPr>
         <w:t>kepada</w:t>
       </w:r>
       <w:proofErr w:type="spellEnd"/>
       <w:r>
         <w:rPr>
-          <w:sz w:val="24"/>
-          <w:szCs w:val="24"/>
+          <w:sz w:val="32"/>
+          <w:szCs w:val="32"/>
         </w:rPr>
         <w:t xml:space="preserve"> </w:t>
       </w:r>
       <w:proofErr w:type="spellStart"/>
       <w:r>
         <w:rPr>
-          <w:sz w:val="24"/>
-          <w:szCs w:val="24"/>
+          <w:sz w:val="32"/>
+          <w:szCs w:val="32"/>
         </w:rPr>
         <w:t>penggunanya</w:t>
       </w:r>
       <w:proofErr w:type="spellEnd"/>
       <w:r>
         <w:rPr>
-          <w:sz w:val="24"/>
-          <w:szCs w:val="24"/>
+          <w:sz w:val="32"/>
+          <w:szCs w:val="32"/>
         </w:rPr>
         <w:t>.</w:t>
       </w:r>
@@ -439,204 +439,281 @@
         <w:rPr>
           <w:b/>
           <w:bCs/>
-          <w:sz w:val="24"/>
-          <w:szCs w:val="24"/>
-        </w:rPr>
-      </w:pPr>
-      <w:proofErr w:type="spellStart"/>
-      <w:r>
+          <w:sz w:val="32"/>
+          <w:szCs w:val="32"/>
+        </w:rPr>
+      </w:pPr>
+      <w:proofErr w:type="spellStart"/>
+      <w:r>
+        <w:rPr>
+          <w:b/>
+          <w:bCs/>
+          <w:sz w:val="32"/>
+          <w:szCs w:val="32"/>
+        </w:rPr>
+        <w:t>Latar</w:t>
+      </w:r>
+      <w:proofErr w:type="spellEnd"/>
+      <w:r>
+        <w:rPr>
+          <w:b/>
+          <w:bCs/>
+          <w:sz w:val="32"/>
+          <w:szCs w:val="32"/>
+        </w:rPr>
+        <w:t xml:space="preserve"> </w:t>
+      </w:r>
+      <w:proofErr w:type="spellStart"/>
+      <w:r>
+        <w:rPr>
+          <w:b/>
+          <w:bCs/>
+          <w:sz w:val="32"/>
+          <w:szCs w:val="32"/>
+        </w:rPr>
+        <w:t>Belakang</w:t>
+      </w:r>
+      <w:proofErr w:type="spellEnd"/>
+      <w:r>
+        <w:rPr>
+          <w:b/>
+          <w:bCs/>
+          <w:sz w:val="32"/>
+          <w:szCs w:val="32"/>
+        </w:rPr>
+        <w:t xml:space="preserve"> </w:t>
+      </w:r>
+      <w:proofErr w:type="spellStart"/>
+      <w:r>
+        <w:rPr>
+          <w:b/>
+          <w:bCs/>
+          <w:sz w:val="32"/>
+          <w:szCs w:val="32"/>
+        </w:rPr>
+        <w:t>Pemilihan</w:t>
+      </w:r>
+      <w:proofErr w:type="spellEnd"/>
+      <w:r>
+        <w:rPr>
+          <w:b/>
+          <w:bCs/>
+          <w:sz w:val="32"/>
+          <w:szCs w:val="32"/>
+        </w:rPr>
+        <w:t xml:space="preserve"> </w:t>
+      </w:r>
+      <w:proofErr w:type="spellStart"/>
+      <w:r>
+        <w:rPr>
+          <w:b/>
+          <w:bCs/>
+          <w:sz w:val="32"/>
+          <w:szCs w:val="32"/>
+        </w:rPr>
+        <w:t>Topik</w:t>
+      </w:r>
+      <w:proofErr w:type="spellEnd"/>
+    </w:p>
+    <w:p>
+      <w:pPr>
+        <w:pStyle w:val="ListParagraph"/>
+        <w:rPr>
+          <w:sz w:val="32"/>
+          <w:szCs w:val="32"/>
+          <w:lang w:val="id-ID"/>
+        </w:rPr>
+      </w:pPr>
+      <w:proofErr w:type="spellStart"/>
+      <w:r>
+        <w:rPr>
+          <w:sz w:val="32"/>
+          <w:szCs w:val="32"/>
+        </w:rPr>
+        <w:t>Seperti</w:t>
+      </w:r>
+      <w:proofErr w:type="spellEnd"/>
+      <w:r>
+        <w:rPr>
+          <w:sz w:val="32"/>
+          <w:szCs w:val="32"/>
+        </w:rPr>
+        <w:t xml:space="preserve"> yang </w:t>
+      </w:r>
+      <w:proofErr w:type="spellStart"/>
+      <w:r>
+        <w:rPr>
+          <w:sz w:val="32"/>
+          <w:szCs w:val="32"/>
+        </w:rPr>
+        <w:t>kita</w:t>
+      </w:r>
+      <w:proofErr w:type="spellEnd"/>
+      <w:r>
+        <w:rPr>
+          <w:sz w:val="32"/>
+          <w:szCs w:val="32"/>
+        </w:rPr>
+        <w:t xml:space="preserve"> </w:t>
+      </w:r>
+      <w:proofErr w:type="spellStart"/>
+      <w:r>
+        <w:rPr>
+          <w:sz w:val="32"/>
+          <w:szCs w:val="32"/>
+        </w:rPr>
+        <w:t>ketahui</w:t>
+      </w:r>
+      <w:proofErr w:type="spellEnd"/>
+      <w:r>
+        <w:rPr>
+          <w:sz w:val="32"/>
+          <w:szCs w:val="32"/>
+        </w:rPr>
+        <w:t xml:space="preserve">, </w:t>
+      </w:r>
+      <w:proofErr w:type="spellStart"/>
+      <w:r>
+        <w:rPr>
+          <w:sz w:val="32"/>
+          <w:szCs w:val="32"/>
+        </w:rPr>
+        <w:t>sejak</w:t>
+      </w:r>
+      <w:proofErr w:type="spellEnd"/>
+      <w:r>
+        <w:rPr>
+          <w:sz w:val="32"/>
+          <w:szCs w:val="32"/>
+        </w:rPr>
+        <w:t xml:space="preserve"> </w:t>
+      </w:r>
+      <w:proofErr w:type="spellStart"/>
+      <w:r>
+        <w:rPr>
+          <w:sz w:val="32"/>
+          <w:szCs w:val="32"/>
+        </w:rPr>
+        <w:t>pandemi</w:t>
+      </w:r>
+      <w:proofErr w:type="spellEnd"/>
+      <w:r>
+        <w:rPr>
+          <w:sz w:val="32"/>
+          <w:szCs w:val="32"/>
+        </w:rPr>
+        <w:t xml:space="preserve"> Covid</w:t>
+      </w:r>
+      <w:r>
+        <w:rPr>
+          <w:sz w:val="32"/>
+          <w:szCs w:val="32"/>
+          <w:lang w:val="id-ID"/>
+        </w:rPr>
+        <w:t>-19 silam orang orang menjadi memiliki lebih banyak waktu karena aktivitas pembelajaran serta pekerjaan dilakukan secara daring(online) sehingga menghemat waktu di perjalanan tidak seperti sebelumnya saat aktivitas belajar dan bekerja dilakukan secara offline dimana kadang di perjalanan menghabiskan waktu berpuluh-puluh menit bahkan berjam-jam jika terjebak macet. Oleh karena itu, sebagian besar orang menjadi memiliki banyak waktu luang sehingga orang-orang memilih untuk bermain game</w:t>
+      </w:r>
+      <w:r>
+        <w:rPr>
+          <w:sz w:val="32"/>
+          <w:szCs w:val="32"/>
+          <w:lang w:val="id-ID"/>
+        </w:rPr>
+        <w:t>, menonton film, menonton drama, menonton anime dan sebagainya.</w:t>
+      </w:r>
+    </w:p>
+    <w:p>
+      <w:pPr>
+        <w:pStyle w:val="ListParagraph"/>
+        <w:rPr>
+          <w:sz w:val="32"/>
+          <w:szCs w:val="32"/>
+          <w:lang w:val="id-ID"/>
+        </w:rPr>
+      </w:pPr>
+      <w:r>
+        <w:rPr>
+          <w:sz w:val="32"/>
+          <w:szCs w:val="32"/>
+          <w:lang w:val="id-ID"/>
+        </w:rPr>
+        <w:t>Maka dari itu kami dari tim VVibu, bertanya kepada beberapa penonton anime mengenai platform/aplikasi yang mereka gunakan untuk menonton anime sebagian menjawab bahwa mereka menonton di aplikasi dengan subscription ataupun premium agar mendapatkan koleksi anime yang lengkap serta terhindar dari iklan, namun sebagian juga menjawab karena tidak memiliki dana lebih mereka lebih memilih menonton di website ataupun aplikasi yang gratis sebagai gantinya mereka mendapatkan banyak iklan serta tidak memiliki akses ke koleksi anime yang lengkap, sehingga kami berencana membantu mereka dengan cara membuat aplikasi menonton anime yang tidak hanya terhindar dari iklan namun juga memiliki koleksi anime yang lengkap.</w:t>
+      </w:r>
+    </w:p>
+    <w:p>
+      <w:pPr>
+        <w:pStyle w:val="ListParagraph"/>
+        <w:rPr>
+          <w:sz w:val="32"/>
+          <w:szCs w:val="32"/>
+          <w:lang w:val="id-ID"/>
+        </w:rPr>
+      </w:pPr>
+    </w:p>
+    <w:p>
+      <w:pPr>
+        <w:pStyle w:val="ListParagraph"/>
+        <w:rPr>
+          <w:sz w:val="32"/>
+          <w:szCs w:val="32"/>
+          <w:lang w:val="id-ID"/>
+        </w:rPr>
+      </w:pPr>
+    </w:p>
+    <w:p>
+      <w:pPr>
+        <w:pStyle w:val="ListParagraph"/>
+        <w:rPr>
+          <w:sz w:val="32"/>
+          <w:szCs w:val="32"/>
+          <w:lang w:val="id-ID"/>
+        </w:rPr>
+      </w:pPr>
+    </w:p>
+    <w:p>
+      <w:pPr>
+        <w:pStyle w:val="ListParagraph"/>
+        <w:rPr>
+          <w:sz w:val="32"/>
+          <w:szCs w:val="32"/>
+          <w:lang w:val="id-ID"/>
+        </w:rPr>
+      </w:pPr>
+    </w:p>
+    <w:p>
+      <w:pPr>
+        <w:pStyle w:val="ListParagraph"/>
+        <w:rPr>
+          <w:sz w:val="32"/>
+          <w:szCs w:val="32"/>
+          <w:lang w:val="id-ID"/>
+        </w:rPr>
+      </w:pPr>
+    </w:p>
+    <w:p>
+      <w:pPr>
+        <w:pStyle w:val="ListParagraph"/>
+        <w:numPr>
+          <w:ilvl w:val="0"/>
+          <w:numId w:val="4"/>
+        </w:numPr>
         <w:rPr>
           <w:b/>
           <w:bCs/>
           <w:sz w:val="24"/>
           <w:szCs w:val="24"/>
-        </w:rPr>
-        <w:t>Latar</w:t>
-      </w:r>
-      <w:proofErr w:type="spellEnd"/>
+          <w:lang w:val="id-ID"/>
+        </w:rPr>
+      </w:pPr>
       <w:r>
         <w:rPr>
           <w:b/>
           <w:bCs/>
           <w:sz w:val="24"/>
           <w:szCs w:val="24"/>
-        </w:rPr>
-        <w:t xml:space="preserve"> </w:t>
-      </w:r>
-      <w:proofErr w:type="spellStart"/>
-      <w:r>
-        <w:rPr>
-          <w:b/>
-          <w:bCs/>
-          <w:sz w:val="24"/>
-          <w:szCs w:val="24"/>
-        </w:rPr>
-        <w:t>Belakang</w:t>
-      </w:r>
-      <w:proofErr w:type="spellEnd"/>
-      <w:r>
-        <w:rPr>
-          <w:b/>
-          <w:bCs/>
-          <w:sz w:val="24"/>
-          <w:szCs w:val="24"/>
-        </w:rPr>
-        <w:t xml:space="preserve"> </w:t>
-      </w:r>
-      <w:proofErr w:type="spellStart"/>
-      <w:r>
-        <w:rPr>
-          <w:b/>
-          <w:bCs/>
-          <w:sz w:val="24"/>
-          <w:szCs w:val="24"/>
-        </w:rPr>
-        <w:t>Pemilihan</w:t>
-      </w:r>
-      <w:proofErr w:type="spellEnd"/>
-      <w:r>
-        <w:rPr>
-          <w:b/>
-          <w:bCs/>
-          <w:sz w:val="24"/>
-          <w:szCs w:val="24"/>
-        </w:rPr>
-        <w:t xml:space="preserve"> </w:t>
-      </w:r>
-      <w:proofErr w:type="spellStart"/>
-      <w:r>
-        <w:rPr>
-          <w:b/>
-          <w:bCs/>
-          <w:sz w:val="24"/>
-          <w:szCs w:val="24"/>
-        </w:rPr>
-        <w:t>Topik</w:t>
-      </w:r>
-      <w:proofErr w:type="spellEnd"/>
-    </w:p>
-    <w:p>
-      <w:pPr>
-        <w:pStyle w:val="ListParagraph"/>
-        <w:rPr>
-          <w:sz w:val="24"/>
-          <w:szCs w:val="24"/>
           <w:lang w:val="id-ID"/>
         </w:rPr>
-      </w:pPr>
-      <w:proofErr w:type="spellStart"/>
-      <w:r>
-        <w:rPr>
-          <w:sz w:val="24"/>
-          <w:szCs w:val="24"/>
-        </w:rPr>
-        <w:t>Seperti</w:t>
-      </w:r>
-      <w:proofErr w:type="spellEnd"/>
-      <w:r>
-        <w:rPr>
-          <w:sz w:val="24"/>
-          <w:szCs w:val="24"/>
-        </w:rPr>
-        <w:t xml:space="preserve"> yang </w:t>
-      </w:r>
-      <w:proofErr w:type="spellStart"/>
-      <w:r>
-        <w:rPr>
-          <w:sz w:val="24"/>
-          <w:szCs w:val="24"/>
-        </w:rPr>
-        <w:t>kita</w:t>
-      </w:r>
-      <w:proofErr w:type="spellEnd"/>
-      <w:r>
-        <w:rPr>
-          <w:sz w:val="24"/>
-          <w:szCs w:val="24"/>
-        </w:rPr>
-        <w:t xml:space="preserve"> </w:t>
-      </w:r>
-      <w:proofErr w:type="spellStart"/>
-      <w:r>
-        <w:rPr>
-          <w:sz w:val="24"/>
-          <w:szCs w:val="24"/>
-        </w:rPr>
-        <w:t>ketahui</w:t>
-      </w:r>
-      <w:proofErr w:type="spellEnd"/>
-      <w:r>
-        <w:rPr>
-          <w:sz w:val="24"/>
-          <w:szCs w:val="24"/>
-        </w:rPr>
-        <w:t xml:space="preserve">, </w:t>
-      </w:r>
-      <w:proofErr w:type="spellStart"/>
-      <w:r>
-        <w:rPr>
-          <w:sz w:val="24"/>
-          <w:szCs w:val="24"/>
-        </w:rPr>
-        <w:t>sejak</w:t>
-      </w:r>
-      <w:proofErr w:type="spellEnd"/>
-      <w:r>
-        <w:rPr>
-          <w:sz w:val="24"/>
-          <w:szCs w:val="24"/>
-        </w:rPr>
-        <w:t xml:space="preserve"> </w:t>
-      </w:r>
-      <w:proofErr w:type="spellStart"/>
-      <w:r>
-        <w:rPr>
-          <w:sz w:val="24"/>
-          <w:szCs w:val="24"/>
-        </w:rPr>
-        <w:t>pandemi</w:t>
-      </w:r>
-      <w:proofErr w:type="spellEnd"/>
-      <w:r>
-        <w:rPr>
-          <w:sz w:val="24"/>
-          <w:szCs w:val="24"/>
-        </w:rPr>
-        <w:t xml:space="preserve"> Covid</w:t>
-      </w:r>
-      <w:r>
-        <w:rPr>
-          <w:sz w:val="24"/>
-          <w:szCs w:val="24"/>
-          <w:lang w:val="id-ID"/>
-        </w:rPr>
-        <w:t>-19 silam orang orang menjadi memiliki lebih banyak waktu karena aktivitas pembelajaran serta pekerjaan dilakukan secara daring(online) sehingga menghemat waktu di perjalanan tidak seperti sebelumnya saat aktivitas belajar dan bekerja dilakukan secara offline dimana kadang di perjalanan menghabiskan waktu berpuluh-puluh menit bahkan berjam-jam jika terjebak macet. Oleh karena itu, sebagian besar orang menjadi memiliki banyak waktu luang sehingga orang-orang memilih untuk bermain game</w:t>
-      </w:r>
-      <w:r>
-        <w:rPr>
-          <w:sz w:val="24"/>
-          <w:szCs w:val="24"/>
-          <w:lang w:val="id-ID"/>
-        </w:rPr>
-        <w:t>, menonton film, menonton drama, menonton anime dan sebagainya.</w:t>
-      </w:r>
-    </w:p>
-    <w:p>
-      <w:pPr>
-        <w:pStyle w:val="ListParagraph"/>
-        <w:rPr>
-          <w:sz w:val="24"/>
-          <w:szCs w:val="24"/>
-          <w:lang w:val="id-ID"/>
-        </w:rPr>
-      </w:pPr>
-      <w:r>
-        <w:rPr>
-          <w:sz w:val="24"/>
-          <w:szCs w:val="24"/>
-          <w:lang w:val="id-ID"/>
-        </w:rPr>
-        <w:t>Maka dari itu kami dari tim VVibu, bertanya kepada beberapa penonton anime mengenai platform/aplikasi yang mereka gunakan untuk menonton anime sebagian menjawab bahwa mereka menonton di aplikasi dengan subscription ataupun premium agar mendapatkan koleksi anime yang lengkap serta terhindar dari iklan, namun sebagian juga menjawab karena tidak memiliki dana lebih mereka lebih memilih menonton di website ataupun aplikasi yang gratis sebagai gantinya mereka mendapatkan banyak iklan serta tidak memiliki akses ke koleksi anime yang lengkap, sehingga kami berencana membantu mereka dengan cara membuat aplikasi menonton anime yang tidak hanya terhindar dari iklan namun juga memiliki koleksi anime yang lengkap.</w:t>
+        <w:lastRenderedPageBreak/>
+        <w:t>Tabel Product Bac</w:t>
       </w:r>
     </w:p>
     <w:sectPr>
@@ -647,6 +724,56 @@
     </w:sectPr>
   </w:body>
 </w:document>
+</file>
+
+<file path=word/endnotes.xml><?xml version="1.0" encoding="utf-8"?>
+<w:endnotes xmlns:wpc="http://schemas.microsoft.com/office/word/2010/wordprocessingCanvas" xmlns:cx="http://schemas.microsoft.com/office/drawing/2014/chartex" xmlns:cx1="http://schemas.microsoft.com/office/drawing/2015/9/8/chartex" xmlns:cx2="http://schemas.microsoft.com/office/drawing/2015/10/21/chartex" xmlns:cx3="http://schemas.microsoft.com/office/drawing/2016/5/9/chartex" xmlns:cx4="http://schemas.microsoft.com/office/drawing/2016/5/10/chartex" xmlns:cx5="http://schemas.microsoft.com/office/drawing/2016/5/11/chartex" xmlns:cx6="http://schemas.microsoft.com/office/drawing/2016/5/12/chartex" xmlns:cx7="http://schemas.microsoft.com/office/drawing/2016/5/13/chartex" xmlns:cx8="http://schemas.microsoft.com/office/drawing/2016/5/14/chartex" xmlns:mc="http://schemas.openxmlformats.org/markup-compatibility/2006" xmlns:aink="http://schemas.microsoft.com/office/drawing/2016/ink" xmlns:am3d="http://schemas.microsoft.com/office/drawing/2017/model3d" xmlns:o="urn:schemas-microsoft-com:office:office" xmlns:oel="http://schemas.microsoft.com/office/2019/extlst" xmlns:r="http://schemas.openxmlformats.org/officeDocument/2006/relationships" xmlns:m="http://schemas.openxmlformats.org/officeDocument/2006/math" xmlns:v="urn:schemas-microsoft-com:vml" xmlns:wp14="http://schemas.microsoft.com/office/word/2010/wordprocessingDrawing" xmlns:wp="http://schemas.openxmlformats.org/drawingml/2006/wordprocessingDrawing" xmlns:w10="urn:schemas-microsoft-com:office:word" xmlns:w="http://schemas.openxmlformats.org/wordprocessingml/2006/main" xmlns:w14="http://schemas.microsoft.com/office/word/2010/wordml" xmlns:w15="http://schemas.microsoft.com/office/word/2012/wordml" xmlns:w16cex="http://schemas.microsoft.com/office/word/2018/wordml/cex" xmlns:w16cid="http://schemas.microsoft.com/office/word/2016/wordml/cid" xmlns:w16="http://schemas.microsoft.com/office/word/2018/wordml" xmlns:w16du="http://schemas.microsoft.com/office/word/2023/wordml/word16du" xmlns:w16sdtdh="http://schemas.microsoft.com/office/word/2020/wordml/sdtdatahash" xmlns:w16se="http://schemas.microsoft.com/office/word/2015/wordml/symex" xmlns:wpg="http://schemas.microsoft.com/office/word/2010/wordprocessingGroup" xmlns:wpi="http://schemas.microsoft.com/office/word/2010/wordprocessingInk" xmlns:wne="http://schemas.microsoft.com/office/word/2006/wordml" xmlns:wps="http://schemas.microsoft.com/office/word/2010/wordprocessingShape" mc:Ignorable="w14 w15 w16se w16cid w16 w16cex w16sdtdh wp14">
+  <w:endnote w:type="separator" w:id="-1">
+    <w:p>
+      <w:pPr>
+        <w:spacing w:after="0" w:line="240" w:lineRule="auto"/>
+      </w:pPr>
+      <w:r>
+        <w:separator/>
+      </w:r>
+    </w:p>
+  </w:endnote>
+  <w:endnote w:type="continuationSeparator" w:id="0">
+    <w:p>
+      <w:pPr>
+        <w:spacing w:after="0" w:line="240" w:lineRule="auto"/>
+      </w:pPr>
+      <w:r>
+        <w:continuationSeparator/>
+      </w:r>
+    </w:p>
+  </w:endnote>
+</w:endnotes>
+</file>
+
+<file path=word/footnotes.xml><?xml version="1.0" encoding="utf-8"?>
+<w:footnotes xmlns:wpc="http://schemas.microsoft.com/office/word/2010/wordprocessingCanvas" xmlns:cx="http://schemas.microsoft.com/office/drawing/2014/chartex" xmlns:cx1="http://schemas.microsoft.com/office/drawing/2015/9/8/chartex" xmlns:cx2="http://schemas.microsoft.com/office/drawing/2015/10/21/chartex" xmlns:cx3="http://schemas.microsoft.com/office/drawing/2016/5/9/chartex" xmlns:cx4="http://schemas.microsoft.com/office/drawing/2016/5/10/chartex" xmlns:cx5="http://schemas.microsoft.com/office/drawing/2016/5/11/chartex" xmlns:cx6="http://schemas.microsoft.com/office/drawing/2016/5/12/chartex" xmlns:cx7="http://schemas.microsoft.com/office/drawing/2016/5/13/chartex" xmlns:cx8="http://schemas.microsoft.com/office/drawing/2016/5/14/chartex" xmlns:mc="http://schemas.openxmlformats.org/markup-compatibility/2006" xmlns:aink="http://schemas.microsoft.com/office/drawing/2016/ink" xmlns:am3d="http://schemas.microsoft.com/office/drawing/2017/model3d" xmlns:o="urn:schemas-microsoft-com:office:office" xmlns:oel="http://schemas.microsoft.com/office/2019/extlst" xmlns:r="http://schemas.openxmlformats.org/officeDocument/2006/relationships" xmlns:m="http://schemas.openxmlformats.org/officeDocument/2006/math" xmlns:v="urn:schemas-microsoft-com:vml" xmlns:wp14="http://schemas.microsoft.com/office/word/2010/wordprocessingDrawing" xmlns:wp="http://schemas.openxmlformats.org/drawingml/2006/wordprocessingDrawing" xmlns:w10="urn:schemas-microsoft-com:office:word" xmlns:w="http://schemas.openxmlformats.org/wordprocessingml/2006/main" xmlns:w14="http://schemas.microsoft.com/office/word/2010/wordml" xmlns:w15="http://schemas.microsoft.com/office/word/2012/wordml" xmlns:w16cex="http://schemas.microsoft.com/office/word/2018/wordml/cex" xmlns:w16cid="http://schemas.microsoft.com/office/word/2016/wordml/cid" xmlns:w16="http://schemas.microsoft.com/office/word/2018/wordml" xmlns:w16du="http://schemas.microsoft.com/office/word/2023/wordml/word16du" xmlns:w16sdtdh="http://schemas.microsoft.com/office/word/2020/wordml/sdtdatahash" xmlns:w16se="http://schemas.microsoft.com/office/word/2015/wordml/symex" xmlns:wpg="http://schemas.microsoft.com/office/word/2010/wordprocessingGroup" xmlns:wpi="http://schemas.microsoft.com/office/word/2010/wordprocessingInk" xmlns:wne="http://schemas.microsoft.com/office/word/2006/wordml" xmlns:wps="http://schemas.microsoft.com/office/word/2010/wordprocessingShape" mc:Ignorable="w14 w15 w16se w16cid w16 w16cex w16sdtdh wp14">
+  <w:footnote w:type="separator" w:id="-1">
+    <w:p>
+      <w:pPr>
+        <w:spacing w:after="0" w:line="240" w:lineRule="auto"/>
+      </w:pPr>
+      <w:r>
+        <w:separator/>
+      </w:r>
+    </w:p>
+  </w:footnote>
+  <w:footnote w:type="continuationSeparator" w:id="0">
+    <w:p>
+      <w:pPr>
+        <w:spacing w:after="0" w:line="240" w:lineRule="auto"/>
+      </w:pPr>
+      <w:r>
+        <w:continuationSeparator/>
+      </w:r>
+    </w:p>
+  </w:footnote>
+</w:footnotes>
 </file>
 
 <file path=word/numbering.xml><?xml version="1.0" encoding="utf-8"?>
@@ -1513,6 +1640,56 @@
       <w:contextualSpacing/>
     </w:pPr>
   </w:style>
+  <w:style w:type="paragraph" w:styleId="Header">
+    <w:name w:val="header"/>
+    <w:basedOn w:val="Normal"/>
+    <w:link w:val="HeaderChar"/>
+    <w:uiPriority w:val="99"/>
+    <w:unhideWhenUsed/>
+    <w:rsid w:val="00776294"/>
+    <w:pPr>
+      <w:tabs>
+        <w:tab w:val="center" w:pos="4680"/>
+        <w:tab w:val="right" w:pos="9360"/>
+      </w:tabs>
+      <w:spacing w:after="0" w:line="240" w:lineRule="auto"/>
+    </w:pPr>
+  </w:style>
+  <w:style w:type="character" w:customStyle="1" w:styleId="HeaderChar">
+    <w:name w:val="Header Char"/>
+    <w:basedOn w:val="DefaultParagraphFont"/>
+    <w:link w:val="Header"/>
+    <w:uiPriority w:val="99"/>
+    <w:rsid w:val="00776294"/>
+    <w:rPr>
+      <w:rFonts w:ascii="Times New Roman" w:hAnsi="Times New Roman"/>
+    </w:rPr>
+  </w:style>
+  <w:style w:type="paragraph" w:styleId="Footer">
+    <w:name w:val="footer"/>
+    <w:basedOn w:val="Normal"/>
+    <w:link w:val="FooterChar"/>
+    <w:uiPriority w:val="99"/>
+    <w:unhideWhenUsed/>
+    <w:rsid w:val="00776294"/>
+    <w:pPr>
+      <w:tabs>
+        <w:tab w:val="center" w:pos="4680"/>
+        <w:tab w:val="right" w:pos="9360"/>
+      </w:tabs>
+      <w:spacing w:after="0" w:line="240" w:lineRule="auto"/>
+    </w:pPr>
+  </w:style>
+  <w:style w:type="character" w:customStyle="1" w:styleId="FooterChar">
+    <w:name w:val="Footer Char"/>
+    <w:basedOn w:val="DefaultParagraphFont"/>
+    <w:link w:val="Footer"/>
+    <w:uiPriority w:val="99"/>
+    <w:rsid w:val="00776294"/>
+    <w:rPr>
+      <w:rFonts w:ascii="Times New Roman" w:hAnsi="Times New Roman"/>
+    </w:rPr>
+  </w:style>
 </w:styles>
 </file>
 

</xml_diff>

<commit_message>
Menambahkan "Tabel Product Backlog"
</commit_message>
<xml_diff>
--- a/UTS - VVibu.docx
+++ b/UTS - VVibu.docx
@@ -638,6 +638,38 @@
         </w:rPr>
         <w:t>Maka dari itu kami dari tim VVibu, bertanya kepada beberapa penonton anime mengenai platform/aplikasi yang mereka gunakan untuk menonton anime sebagian menjawab bahwa mereka menonton di aplikasi dengan subscription ataupun premium agar mendapatkan koleksi anime yang lengkap serta terhindar dari iklan, namun sebagian juga menjawab karena tidak memiliki dana lebih mereka lebih memilih menonton di website ataupun aplikasi yang gratis sebagai gantinya mereka mendapatkan banyak iklan serta tidak memiliki akses ke koleksi anime yang lengkap, sehingga kami berencana membantu mereka dengan cara membuat aplikasi menonton anime yang tidak hanya terhindar dari iklan namun juga memiliki koleksi anime yang lengkap.</w:t>
       </w:r>
+    </w:p>
+    <w:p>
+      <w:pPr>
+        <w:pStyle w:val="ListParagraph"/>
+        <w:numPr>
+          <w:ilvl w:val="0"/>
+          <w:numId w:val="4"/>
+        </w:numPr>
+        <w:rPr>
+          <w:sz w:val="24"/>
+          <w:szCs w:val="24"/>
+          <w:lang w:val="id-ID"/>
+        </w:rPr>
+      </w:pPr>
+      <w:r>
+        <w:rPr>
+          <w:sz w:val="24"/>
+          <w:szCs w:val="24"/>
+          <w:lang w:val="id-ID"/>
+        </w:rPr>
+        <w:t>Tabel Product Backlog</w:t>
+      </w:r>
+    </w:p>
+    <w:p>
+      <w:pPr>
+        <w:pStyle w:val="ListParagraph"/>
+        <w:rPr>
+          <w:sz w:val="24"/>
+          <w:szCs w:val="24"/>
+          <w:lang w:val="id-ID"/>
+        </w:rPr>
+      </w:pPr>
     </w:p>
     <w:sectPr>
       <w:pgSz w:w="12240" w:h="15840"/>

</xml_diff>

<commit_message>
Menambahkan Tabel Product Backlog
</commit_message>
<xml_diff>
--- a/UTS - VVibu.docx
+++ b/UTS - VVibu.docx
@@ -108,7 +108,6 @@
         </w:rPr>
         <w:br w:type="page"/>
       </w:r>
-      <w:proofErr w:type="spellStart"/>
       <w:r>
         <w:rPr>
           <w:b/>
@@ -117,316 +116,40 @@
           <w:szCs w:val="24"/>
         </w:rPr>
         <w:lastRenderedPageBreak/>
-        <w:t>Judul</w:t>
-      </w:r>
-      <w:proofErr w:type="spellEnd"/>
+        <w:t>Judul Rancangan Aplikasi</w:t>
+      </w:r>
+    </w:p>
+    <w:p>
+      <w:pPr>
+        <w:pStyle w:val="ListParagraph"/>
+        <w:rPr>
+          <w:sz w:val="24"/>
+          <w:szCs w:val="24"/>
+        </w:rPr>
+      </w:pPr>
+      <w:r>
+        <w:rPr>
+          <w:sz w:val="24"/>
+          <w:szCs w:val="24"/>
+        </w:rPr>
+        <w:t xml:space="preserve">Rancangan Aplikasi yang akan kami buat adalah </w:t>
+      </w:r>
       <w:r>
         <w:rPr>
           <w:b/>
           <w:bCs/>
           <w:sz w:val="24"/>
           <w:szCs w:val="24"/>
-        </w:rPr>
-        <w:t xml:space="preserve"> </w:t>
-      </w:r>
-      <w:proofErr w:type="spellStart"/>
-      <w:r>
-        <w:rPr>
-          <w:b/>
-          <w:bCs/>
-          <w:sz w:val="24"/>
-          <w:szCs w:val="24"/>
-        </w:rPr>
-        <w:t>Rancangan</w:t>
-      </w:r>
-      <w:proofErr w:type="spellEnd"/>
-      <w:r>
-        <w:rPr>
-          <w:b/>
-          <w:bCs/>
-          <w:sz w:val="24"/>
-          <w:szCs w:val="24"/>
-        </w:rPr>
-        <w:t xml:space="preserve"> </w:t>
-      </w:r>
-      <w:proofErr w:type="spellStart"/>
-      <w:r>
-        <w:rPr>
-          <w:b/>
-          <w:bCs/>
-          <w:sz w:val="24"/>
-          <w:szCs w:val="24"/>
-        </w:rPr>
-        <w:t>Aplikasi</w:t>
-      </w:r>
-      <w:proofErr w:type="spellEnd"/>
-    </w:p>
-    <w:p>
-      <w:pPr>
-        <w:pStyle w:val="ListParagraph"/>
-        <w:rPr>
-          <w:sz w:val="24"/>
-          <w:szCs w:val="24"/>
-        </w:rPr>
-      </w:pPr>
-      <w:proofErr w:type="spellStart"/>
-      <w:r>
-        <w:rPr>
-          <w:sz w:val="24"/>
-          <w:szCs w:val="24"/>
-        </w:rPr>
-        <w:t>Rancangan</w:t>
-      </w:r>
-      <w:proofErr w:type="spellEnd"/>
-      <w:r>
-        <w:rPr>
-          <w:sz w:val="24"/>
-          <w:szCs w:val="24"/>
-        </w:rPr>
-        <w:t xml:space="preserve"> </w:t>
-      </w:r>
-      <w:proofErr w:type="spellStart"/>
-      <w:r>
-        <w:rPr>
-          <w:sz w:val="24"/>
-          <w:szCs w:val="24"/>
-        </w:rPr>
-        <w:t>Aplikasi</w:t>
-      </w:r>
-      <w:proofErr w:type="spellEnd"/>
-      <w:r>
-        <w:rPr>
-          <w:sz w:val="24"/>
-          <w:szCs w:val="24"/>
-        </w:rPr>
-        <w:t xml:space="preserve"> yang </w:t>
-      </w:r>
-      <w:proofErr w:type="spellStart"/>
-      <w:r>
-        <w:rPr>
-          <w:sz w:val="24"/>
-          <w:szCs w:val="24"/>
-        </w:rPr>
-        <w:t>akan</w:t>
-      </w:r>
-      <w:proofErr w:type="spellEnd"/>
-      <w:r>
-        <w:rPr>
-          <w:sz w:val="24"/>
-          <w:szCs w:val="24"/>
-        </w:rPr>
-        <w:t xml:space="preserve"> kami </w:t>
-      </w:r>
-      <w:proofErr w:type="spellStart"/>
-      <w:r>
-        <w:rPr>
-          <w:sz w:val="24"/>
-          <w:szCs w:val="24"/>
-        </w:rPr>
-        <w:t>buat</w:t>
-      </w:r>
-      <w:proofErr w:type="spellEnd"/>
-      <w:r>
-        <w:rPr>
-          <w:sz w:val="24"/>
-          <w:szCs w:val="24"/>
-        </w:rPr>
-        <w:t xml:space="preserve"> </w:t>
-      </w:r>
-      <w:proofErr w:type="spellStart"/>
-      <w:r>
-        <w:rPr>
-          <w:sz w:val="24"/>
-          <w:szCs w:val="24"/>
-        </w:rPr>
-        <w:t>adalah</w:t>
-      </w:r>
-      <w:proofErr w:type="spellEnd"/>
-      <w:r>
-        <w:rPr>
-          <w:sz w:val="24"/>
-          <w:szCs w:val="24"/>
-        </w:rPr>
-        <w:t xml:space="preserve"> </w:t>
-      </w:r>
-      <w:proofErr w:type="spellStart"/>
-      <w:r>
-        <w:rPr>
-          <w:b/>
-          <w:bCs/>
-          <w:sz w:val="24"/>
-          <w:szCs w:val="24"/>
           <w:u w:val="single"/>
         </w:rPr>
         <w:t>VVibu</w:t>
       </w:r>
-      <w:proofErr w:type="spellEnd"/>
-      <w:r>
-        <w:rPr>
-          <w:sz w:val="24"/>
-          <w:szCs w:val="24"/>
-        </w:rPr>
-        <w:t xml:space="preserve">, </w:t>
-      </w:r>
-      <w:proofErr w:type="spellStart"/>
-      <w:r>
-        <w:rPr>
-          <w:sz w:val="24"/>
-          <w:szCs w:val="24"/>
-        </w:rPr>
-        <w:t>dimana</w:t>
-      </w:r>
-      <w:proofErr w:type="spellEnd"/>
-      <w:r>
-        <w:rPr>
-          <w:sz w:val="24"/>
-          <w:szCs w:val="24"/>
-        </w:rPr>
-        <w:t xml:space="preserve"> </w:t>
-      </w:r>
-      <w:proofErr w:type="spellStart"/>
-      <w:r>
-        <w:rPr>
-          <w:sz w:val="24"/>
-          <w:szCs w:val="24"/>
-        </w:rPr>
-        <w:t>aplikasi</w:t>
-      </w:r>
-      <w:proofErr w:type="spellEnd"/>
-      <w:r>
-        <w:rPr>
-          <w:sz w:val="24"/>
-          <w:szCs w:val="24"/>
-        </w:rPr>
-        <w:t xml:space="preserve"> </w:t>
-      </w:r>
-      <w:proofErr w:type="spellStart"/>
-      <w:r>
-        <w:rPr>
-          <w:sz w:val="24"/>
-          <w:szCs w:val="24"/>
-        </w:rPr>
-        <w:t>ini</w:t>
-      </w:r>
-      <w:proofErr w:type="spellEnd"/>
-      <w:r>
-        <w:rPr>
-          <w:sz w:val="24"/>
-          <w:szCs w:val="24"/>
-        </w:rPr>
-        <w:t xml:space="preserve"> </w:t>
-      </w:r>
-      <w:proofErr w:type="spellStart"/>
-      <w:r>
-        <w:rPr>
-          <w:sz w:val="24"/>
-          <w:szCs w:val="24"/>
-        </w:rPr>
-        <w:t>akan</w:t>
-      </w:r>
-      <w:proofErr w:type="spellEnd"/>
-      <w:r>
-        <w:rPr>
-          <w:sz w:val="24"/>
-          <w:szCs w:val="24"/>
-        </w:rPr>
-        <w:t xml:space="preserve"> </w:t>
-      </w:r>
-      <w:proofErr w:type="spellStart"/>
-      <w:r>
-        <w:rPr>
-          <w:sz w:val="24"/>
-          <w:szCs w:val="24"/>
-        </w:rPr>
-        <w:t>memberikan</w:t>
-      </w:r>
-      <w:proofErr w:type="spellEnd"/>
-      <w:r>
-        <w:rPr>
-          <w:sz w:val="24"/>
-          <w:szCs w:val="24"/>
-        </w:rPr>
-        <w:t xml:space="preserve"> </w:t>
-      </w:r>
-      <w:proofErr w:type="spellStart"/>
-      <w:r>
-        <w:rPr>
-          <w:sz w:val="24"/>
-          <w:szCs w:val="24"/>
-        </w:rPr>
-        <w:t>rekomendasi</w:t>
-      </w:r>
-      <w:proofErr w:type="spellEnd"/>
-      <w:r>
-        <w:rPr>
-          <w:sz w:val="24"/>
-          <w:szCs w:val="24"/>
-        </w:rPr>
-        <w:t xml:space="preserve"> anime </w:t>
-      </w:r>
-      <w:proofErr w:type="spellStart"/>
-      <w:r>
-        <w:rPr>
-          <w:sz w:val="24"/>
-          <w:szCs w:val="24"/>
-        </w:rPr>
-        <w:t>terbaik</w:t>
-      </w:r>
-      <w:proofErr w:type="spellEnd"/>
-      <w:r>
-        <w:rPr>
-          <w:sz w:val="24"/>
-          <w:szCs w:val="24"/>
-        </w:rPr>
-        <w:t xml:space="preserve"> dan </w:t>
-      </w:r>
-      <w:proofErr w:type="spellStart"/>
-      <w:r>
-        <w:rPr>
-          <w:sz w:val="24"/>
-          <w:szCs w:val="24"/>
-        </w:rPr>
-        <w:t>terbaru</w:t>
-      </w:r>
-      <w:proofErr w:type="spellEnd"/>
-      <w:r>
-        <w:rPr>
-          <w:sz w:val="24"/>
-          <w:szCs w:val="24"/>
-        </w:rPr>
-        <w:t xml:space="preserve"> </w:t>
-      </w:r>
-      <w:proofErr w:type="spellStart"/>
-      <w:r>
-        <w:rPr>
-          <w:sz w:val="24"/>
-          <w:szCs w:val="24"/>
-        </w:rPr>
-        <w:t>kepada</w:t>
-      </w:r>
-      <w:proofErr w:type="spellEnd"/>
-      <w:r>
-        <w:rPr>
-          <w:sz w:val="24"/>
-          <w:szCs w:val="24"/>
-        </w:rPr>
-        <w:t xml:space="preserve"> </w:t>
-      </w:r>
-      <w:proofErr w:type="spellStart"/>
-      <w:r>
-        <w:rPr>
-          <w:sz w:val="24"/>
-          <w:szCs w:val="24"/>
-        </w:rPr>
-        <w:t>penggunanya</w:t>
-      </w:r>
-      <w:proofErr w:type="spellEnd"/>
-      <w:r>
-        <w:rPr>
-          <w:sz w:val="24"/>
-          <w:szCs w:val="24"/>
-        </w:rPr>
-        <w:t>.</w:t>
+      <w:r>
+        <w:rPr>
+          <w:sz w:val="24"/>
+          <w:szCs w:val="24"/>
+        </w:rPr>
+        <w:t>, dimana aplikasi ini akan memberikan rekomendasi anime terbaik dan terbaru kepada penggunanya.</w:t>
       </w:r>
     </w:p>
     <w:p>
@@ -443,7 +166,6 @@
           <w:szCs w:val="24"/>
         </w:rPr>
       </w:pPr>
-      <w:proofErr w:type="spellStart"/>
       <w:r>
         <w:rPr>
           <w:b/>
@@ -451,69 +173,8 @@
           <w:sz w:val="24"/>
           <w:szCs w:val="24"/>
         </w:rPr>
-        <w:t>Latar</w:t>
-      </w:r>
-      <w:proofErr w:type="spellEnd"/>
-      <w:r>
-        <w:rPr>
-          <w:b/>
-          <w:bCs/>
-          <w:sz w:val="24"/>
-          <w:szCs w:val="24"/>
-        </w:rPr>
-        <w:t xml:space="preserve"> </w:t>
-      </w:r>
-      <w:proofErr w:type="spellStart"/>
-      <w:r>
-        <w:rPr>
-          <w:b/>
-          <w:bCs/>
-          <w:sz w:val="24"/>
-          <w:szCs w:val="24"/>
-        </w:rPr>
-        <w:t>Belakang</w:t>
-      </w:r>
-      <w:proofErr w:type="spellEnd"/>
-      <w:r>
-        <w:rPr>
-          <w:b/>
-          <w:bCs/>
-          <w:sz w:val="24"/>
-          <w:szCs w:val="24"/>
-        </w:rPr>
-        <w:t xml:space="preserve"> </w:t>
-      </w:r>
-      <w:proofErr w:type="spellStart"/>
-      <w:r>
-        <w:rPr>
-          <w:b/>
-          <w:bCs/>
-          <w:sz w:val="24"/>
-          <w:szCs w:val="24"/>
-        </w:rPr>
-        <w:t>Pemilihan</w:t>
-      </w:r>
-      <w:proofErr w:type="spellEnd"/>
-      <w:r>
-        <w:rPr>
-          <w:b/>
-          <w:bCs/>
-          <w:sz w:val="24"/>
-          <w:szCs w:val="24"/>
-        </w:rPr>
-        <w:t xml:space="preserve"> </w:t>
-      </w:r>
-      <w:proofErr w:type="spellStart"/>
-      <w:r>
-        <w:rPr>
-          <w:b/>
-          <w:bCs/>
-          <w:sz w:val="24"/>
-          <w:szCs w:val="24"/>
-        </w:rPr>
-        <w:t>Topik</w:t>
-      </w:r>
-      <w:proofErr w:type="spellEnd"/>
+        <w:t>Latar Belakang Pemilihan Topik</w:t>
+      </w:r>
     </w:p>
     <w:p>
       <w:pPr>
@@ -524,85 +185,12 @@
           <w:lang w:val="id-ID"/>
         </w:rPr>
       </w:pPr>
-      <w:proofErr w:type="spellStart"/>
-      <w:r>
-        <w:rPr>
-          <w:sz w:val="24"/>
-          <w:szCs w:val="24"/>
-        </w:rPr>
-        <w:t>Seperti</w:t>
-      </w:r>
-      <w:proofErr w:type="spellEnd"/>
-      <w:r>
-        <w:rPr>
-          <w:sz w:val="24"/>
-          <w:szCs w:val="24"/>
-        </w:rPr>
-        <w:t xml:space="preserve"> yang </w:t>
-      </w:r>
-      <w:proofErr w:type="spellStart"/>
-      <w:r>
-        <w:rPr>
-          <w:sz w:val="24"/>
-          <w:szCs w:val="24"/>
-        </w:rPr>
-        <w:t>kita</w:t>
-      </w:r>
-      <w:proofErr w:type="spellEnd"/>
-      <w:r>
-        <w:rPr>
-          <w:sz w:val="24"/>
-          <w:szCs w:val="24"/>
-        </w:rPr>
-        <w:t xml:space="preserve"> </w:t>
-      </w:r>
-      <w:proofErr w:type="spellStart"/>
-      <w:r>
-        <w:rPr>
-          <w:sz w:val="24"/>
-          <w:szCs w:val="24"/>
-        </w:rPr>
-        <w:t>ketahui</w:t>
-      </w:r>
-      <w:proofErr w:type="spellEnd"/>
-      <w:r>
-        <w:rPr>
-          <w:sz w:val="24"/>
-          <w:szCs w:val="24"/>
-        </w:rPr>
-        <w:t xml:space="preserve">, </w:t>
-      </w:r>
-      <w:proofErr w:type="spellStart"/>
-      <w:r>
-        <w:rPr>
-          <w:sz w:val="24"/>
-          <w:szCs w:val="24"/>
-        </w:rPr>
-        <w:t>sejak</w:t>
-      </w:r>
-      <w:proofErr w:type="spellEnd"/>
-      <w:r>
-        <w:rPr>
-          <w:sz w:val="24"/>
-          <w:szCs w:val="24"/>
-        </w:rPr>
-        <w:t xml:space="preserve"> </w:t>
-      </w:r>
-      <w:proofErr w:type="spellStart"/>
-      <w:r>
-        <w:rPr>
-          <w:sz w:val="24"/>
-          <w:szCs w:val="24"/>
-        </w:rPr>
-        <w:t>pandemi</w:t>
-      </w:r>
-      <w:proofErr w:type="spellEnd"/>
-      <w:r>
-        <w:rPr>
-          <w:sz w:val="24"/>
-          <w:szCs w:val="24"/>
-        </w:rPr>
-        <w:t xml:space="preserve"> Covid</w:t>
+      <w:r>
+        <w:rPr>
+          <w:sz w:val="24"/>
+          <w:szCs w:val="24"/>
+        </w:rPr>
+        <w:t>Seperti yang kita ketahui, sejak pandemi Covid</w:t>
       </w:r>
       <w:r>
         <w:rPr>
@@ -692,6 +280,47 @@
           <w:lang w:val="id-ID"/>
         </w:rPr>
       </w:pPr>
+      <w:r>
+        <w:rPr>
+          <w:noProof/>
+        </w:rPr>
+        <w:lastRenderedPageBreak/>
+        <w:drawing>
+          <wp:inline distT="0" distB="0" distL="0" distR="0" wp14:anchorId="717DDCFE" wp14:editId="0493F942">
+            <wp:extent cx="5476190" cy="5228571"/>
+            <wp:effectExtent l="0" t="0" r="0" b="0"/>
+            <wp:docPr id="449470402" name="Picture 1"/>
+            <wp:cNvGraphicFramePr>
+              <a:graphicFrameLocks xmlns:a="http://schemas.openxmlformats.org/drawingml/2006/main" noChangeAspect="1"/>
+            </wp:cNvGraphicFramePr>
+            <a:graphic xmlns:a="http://schemas.openxmlformats.org/drawingml/2006/main">
+              <a:graphicData uri="http://schemas.openxmlformats.org/drawingml/2006/picture">
+                <pic:pic xmlns:pic="http://schemas.openxmlformats.org/drawingml/2006/picture">
+                  <pic:nvPicPr>
+                    <pic:cNvPr id="449470402" name=""/>
+                    <pic:cNvPicPr/>
+                  </pic:nvPicPr>
+                  <pic:blipFill>
+                    <a:blip r:embed="rId8"/>
+                    <a:stretch>
+                      <a:fillRect/>
+                    </a:stretch>
+                  </pic:blipFill>
+                  <pic:spPr>
+                    <a:xfrm>
+                      <a:off x="0" y="0"/>
+                      <a:ext cx="5476190" cy="5228571"/>
+                    </a:xfrm>
+                    <a:prstGeom prst="rect">
+                      <a:avLst/>
+                    </a:prstGeom>
+                  </pic:spPr>
+                </pic:pic>
+              </a:graphicData>
+            </a:graphic>
+          </wp:inline>
+        </w:drawing>
+      </w:r>
     </w:p>
     <w:sectPr>
       <w:pgSz w:w="12240" w:h="15840"/>

</xml_diff>